<commit_message>
update to user stories
</commit_message>
<xml_diff>
--- a/Glasser_UserStores.docx
+++ b/Glasser_UserStores.docx
@@ -16,7 +16,18 @@
         </w:numPr>
       </w:pPr>
       <w:r>
-        <w:t xml:space="preserve">(5) User logs in using account to retrieve stored personal information. </w:t>
+        <w:t xml:space="preserve">(5) User </w:t>
+      </w:r>
+      <w:r>
+        <w:t>can log into the website and view their stored information (</w:t>
+      </w:r>
+      <w:proofErr w:type="spellStart"/>
+      <w:r>
+        <w:t>i.e</w:t>
+      </w:r>
+      <w:proofErr w:type="spellEnd"/>
+      <w:r>
+        <w:t xml:space="preserve"> schedule and friends list). While not necessary for functionality this forms a base for the usability of the service and thus is high priority.</w:t>
       </w:r>
     </w:p>
     <w:p>
@@ -28,7 +39,10 @@
         </w:numPr>
       </w:pPr>
       <w:r>
-        <w:t>(5) User can input each course of their schedule manually.</w:t>
+        <w:t xml:space="preserve">(5) User can </w:t>
+      </w:r>
+      <w:r>
+        <w:t>manually input courses using a form and add the course to their schedule. This is vital to functionality.</w:t>
       </w:r>
     </w:p>
     <w:p>
@@ -40,7 +54,16 @@
         </w:numPr>
       </w:pPr>
       <w:r>
-        <w:t>(3) Use can automatically input schedule into database without inputting individual courses.</w:t>
+        <w:t>(3) Use</w:t>
+      </w:r>
+      <w:r>
+        <w:t>r</w:t>
+      </w:r>
+      <w:r>
+        <w:t xml:space="preserve"> can automatically</w:t>
+      </w:r>
+      <w:r>
+        <w:t xml:space="preserve"> input their entire schedule by copying from student profile on the nest. This significantly improves usability but is not crucial to functionality.</w:t>
       </w:r>
     </w:p>
     <w:p>
@@ -54,6 +77,9 @@
       <w:r>
         <w:t>(5) User can view a map of the building to aid in navigation</w:t>
       </w:r>
+      <w:r>
+        <w:t>. This is a fundamental part of the system.</w:t>
+      </w:r>
     </w:p>
     <w:p>
       <w:pPr>
@@ -64,7 +90,16 @@
         </w:numPr>
       </w:pPr>
       <w:r>
-        <w:t>(2) Schedule automatically generates a path on map from class to class.</w:t>
+        <w:t xml:space="preserve">(2) Schedule automatically generates a path on map </w:t>
+      </w:r>
+      <w:r>
+        <w:t>for the entire user schedule</w:t>
+      </w:r>
+      <w:r>
+        <w:t>.</w:t>
+      </w:r>
+      <w:r>
+        <w:t xml:space="preserve"> Very helpful and is the basis for the story 6, but not critical to functionality.</w:t>
       </w:r>
     </w:p>
     <w:p>
@@ -78,6 +113,9 @@
       <w:r>
         <w:t>(1) User can print their auto generated map as pdf to save and use later.</w:t>
       </w:r>
+      <w:r>
+        <w:t xml:space="preserve"> Reliant story 5, not crucial for functionality.</w:t>
+      </w:r>
     </w:p>
     <w:p>
       <w:pPr>
@@ -88,7 +126,22 @@
         </w:numPr>
       </w:pPr>
       <w:r>
-        <w:t>(4) User can manually input two classes in text boxes and generate a path within one building</w:t>
+        <w:t xml:space="preserve">(4) User can manually input two </w:t>
+      </w:r>
+      <w:r>
+        <w:t>classrooms</w:t>
+      </w:r>
+      <w:r>
+        <w:t xml:space="preserve"> in</w:t>
+      </w:r>
+      <w:r>
+        <w:t>to</w:t>
+      </w:r>
+      <w:r>
+        <w:t xml:space="preserve"> text boxes and generate a path within one building</w:t>
+      </w:r>
+      <w:r>
+        <w:t>. Important to functionality.</w:t>
       </w:r>
     </w:p>
     <w:p>
@@ -102,6 +155,9 @@
       <w:r>
         <w:t>(1) User can interact with the map and click on classrooms to select for starting/ending navigation point.</w:t>
       </w:r>
+      <w:r>
+        <w:t xml:space="preserve"> Enhancement to usability, but not necessary.</w:t>
+      </w:r>
     </w:p>
     <w:p>
       <w:pPr>
@@ -138,6 +194,9 @@
       <w:r>
         <w:t>)</w:t>
       </w:r>
+      <w:r>
+        <w:t>. Enhances usefulness of system as a whole and can easily be appended later.</w:t>
+      </w:r>
     </w:p>
     <w:p>
       <w:pPr>
@@ -149,6 +208,12 @@
       </w:pPr>
       <w:r>
         <w:t>(2) User can create a printout of their schedule in easy to view form.</w:t>
+      </w:r>
+      <w:r>
+        <w:t xml:space="preserve"> </w:t>
+      </w:r>
+      <w:r>
+        <w:t>Enhancement to usability, but not necessary.</w:t>
       </w:r>
     </w:p>
     <w:sectPr>

</xml_diff>